<commit_message>
fix: keep local docx manuals before merge
</commit_message>
<xml_diff>
--- a/doc/School_Journal_Application_Manual_Final.docx
+++ b/doc/School_Journal_Application_Manual_Final.docx
@@ -37,88 +37,27 @@
     </w:p>
     <w:p>
       <w:pPr>
-        <w:jc w:val="right"/>
-        <w:rPr>
-          <w:color w:val="000000" w:themeColor="text1"/>
+        <w:pStyle w:val="afd"/>
+        <w:rPr>
+          <w:rFonts w:asciiTheme="minorHAnsi" w:eastAsiaTheme="minorEastAsia" w:hAnsiTheme="minorHAnsi" w:cstheme="minorBidi"/>
+          <w:b w:val="0"/>
+          <w:bCs w:val="0"/>
+          <w:color w:val="000000" w:themeColor="text1"/>
+          <w:sz w:val="22"/>
+          <w:szCs w:val="22"/>
+          <w:lang w:val="ja-JP" w:eastAsia="ja-JP"/>
         </w:rPr>
       </w:pPr>
-      <w:r>
-        <w:rPr>
-          <w:color w:val="000000" w:themeColor="text1"/>
-        </w:rPr>
-        <w:t>提出日：</w:t>
-      </w:r>
-      <w:r>
-        <w:rPr>
-          <w:color w:val="000000" w:themeColor="text1"/>
-        </w:rPr>
-        <w:t>2025</w:t>
-      </w:r>
-      <w:r>
-        <w:rPr>
-          <w:color w:val="000000" w:themeColor="text1"/>
-        </w:rPr>
-        <w:t>年</w:t>
-      </w:r>
-      <w:r>
-        <w:rPr>
-          <w:color w:val="000000" w:themeColor="text1"/>
-        </w:rPr>
-        <w:t>10</w:t>
-      </w:r>
-      <w:r>
-        <w:rPr>
-          <w:color w:val="000000" w:themeColor="text1"/>
-        </w:rPr>
-        <w:t>月</w:t>
-      </w:r>
-      <w:r>
-        <w:rPr>
-          <w:color w:val="000000" w:themeColor="text1"/>
-        </w:rPr>
-        <w:t>26</w:t>
-      </w:r>
-      <w:r>
-        <w:rPr>
-          <w:color w:val="000000" w:themeColor="text1"/>
-        </w:rPr>
-        <w:t>日</w:t>
-      </w:r>
-    </w:p>
-    <w:p>
-      <w:pPr>
-        <w:jc w:val="right"/>
-        <w:rPr>
-          <w:rFonts w:hint="eastAsia"/>
-          <w:color w:val="000000" w:themeColor="text1"/>
-          <w:lang w:eastAsia="ja-JP"/>
-        </w:rPr>
-      </w:pPr>
-      <w:proofErr w:type="spellStart"/>
-      <w:r>
-        <w:rPr>
-          <w:color w:val="000000" w:themeColor="text1"/>
-        </w:rPr>
-        <w:t>作成者：長谷川</w:t>
-      </w:r>
-      <w:proofErr w:type="spellEnd"/>
-      <w:r>
-        <w:rPr>
-          <w:color w:val="000000" w:themeColor="text1"/>
-        </w:rPr>
-        <w:t xml:space="preserve"> </w:t>
-      </w:r>
-      <w:r>
-        <w:rPr>
-          <w:color w:val="000000" w:themeColor="text1"/>
-        </w:rPr>
-        <w:t>隆幸</w:t>
-      </w:r>
     </w:p>
     <w:sdt>
       <w:sdtPr>
         <w:rPr>
-          <w:color w:val="000000" w:themeColor="text1"/>
+          <w:rFonts w:asciiTheme="minorHAnsi" w:eastAsiaTheme="minorEastAsia" w:hAnsiTheme="minorHAnsi" w:cstheme="minorBidi"/>
+          <w:b w:val="0"/>
+          <w:bCs w:val="0"/>
+          <w:color w:val="000000" w:themeColor="text1"/>
+          <w:sz w:val="22"/>
+          <w:szCs w:val="22"/>
           <w:lang w:val="ja-JP" w:eastAsia="ja-JP"/>
         </w:rPr>
         <w:id w:val="-1982153348"/>
@@ -129,7 +68,6 @@
       </w:sdtPr>
       <w:sdtEndPr>
         <w:rPr>
-          <w:rFonts w:asciiTheme="minorHAnsi" w:eastAsiaTheme="minorEastAsia" w:hAnsiTheme="minorHAnsi" w:cstheme="minorBidi"/>
           <w:sz w:val="36"/>
           <w:szCs w:val="36"/>
           <w:lang w:eastAsia="en-US"/>
@@ -663,7 +601,6 @@
     <w:p>
       <w:pPr>
         <w:rPr>
-          <w:rFonts w:hint="eastAsia"/>
           <w:color w:val="000000" w:themeColor="text1"/>
         </w:rPr>
       </w:pPr>
@@ -905,13 +842,13 @@
         <w:br/>
         <w:t xml:space="preserve">1. </w:t>
       </w:r>
-      <w:hyperlink r:id="rId6" w:history="1">
+      <w:hyperlink r:id="rId8" w:history="1">
         <w:r>
           <w:rPr>
             <w:rStyle w:val="aff"/>
             <w:lang w:eastAsia="ja-JP"/>
           </w:rPr>
-          <w:t>https://school-journal-heqt.onrender.com</w:t>
+          <w:t>https://school-journal-imwb.onrender.com/login</w:t>
         </w:r>
       </w:hyperlink>
       <w:r>
@@ -4106,6 +4043,7 @@
         </w:rPr>
         <w:br/>
       </w:r>
+      <w:proofErr w:type="spellStart"/>
       <w:r>
         <w:rPr>
           <w:color w:val="000000" w:themeColor="text1"/>
@@ -4118,6 +4056,7 @@
         </w:rPr>
         <w:t>Singapore</w:t>
       </w:r>
+      <w:proofErr w:type="spellEnd"/>
       <w:r>
         <w:rPr>
           <w:color w:val="000000" w:themeColor="text1"/>
@@ -4142,6 +4081,7 @@
         </w:rPr>
         <w:br/>
       </w:r>
+      <w:proofErr w:type="spellStart"/>
       <w:r>
         <w:rPr>
           <w:color w:val="000000" w:themeColor="text1"/>
@@ -4153,7 +4093,14 @@
         <w:rPr>
           <w:color w:val="000000" w:themeColor="text1"/>
         </w:rPr>
-        <w:t>npm install</w:t>
+        <w:t>npm</w:t>
+      </w:r>
+      <w:proofErr w:type="spellEnd"/>
+      <w:r>
+        <w:rPr>
+          <w:color w:val="000000" w:themeColor="text1"/>
+        </w:rPr>
+        <w:t xml:space="preserve"> install</w:t>
       </w:r>
       <w:r>
         <w:rPr>
@@ -4538,7 +4485,6 @@
           <w:p>
             <w:pPr>
               <w:rPr>
-                <w:rFonts w:hint="eastAsia"/>
                 <w:color w:val="000000" w:themeColor="text1"/>
                 <w:lang w:eastAsia="ja-JP"/>
               </w:rPr>
@@ -4622,14 +4568,18 @@
           <w:p>
             <w:pPr>
               <w:rPr>
-                <w:color w:val="000000" w:themeColor="text1"/>
+                <w:rFonts w:hint="eastAsia"/>
+                <w:color w:val="000000" w:themeColor="text1"/>
+                <w:lang w:eastAsia="ja-JP"/>
               </w:rPr>
             </w:pPr>
             <w:r>
               <w:rPr>
-                <w:color w:val="000000" w:themeColor="text1"/>
-              </w:rPr>
-              <w:t>teacher1A</w:t>
+                <w:rFonts w:hint="eastAsia"/>
+                <w:color w:val="000000" w:themeColor="text1"/>
+                <w:lang w:eastAsia="ja-JP"/>
+              </w:rPr>
+              <w:t>t3C</w:t>
             </w:r>
           </w:p>
         </w:tc>
@@ -4640,7 +4590,6 @@
           <w:p>
             <w:pPr>
               <w:rPr>
-                <w:rFonts w:hint="eastAsia"/>
                 <w:color w:val="000000" w:themeColor="text1"/>
                 <w:lang w:eastAsia="ja-JP"/>
               </w:rPr>
@@ -4723,14 +4672,15 @@
                 <w:color w:val="000000" w:themeColor="text1"/>
               </w:rPr>
             </w:pPr>
-            <w:proofErr w:type="spellStart"/>
-            <w:r>
-              <w:rPr>
-                <w:color w:val="000000" w:themeColor="text1"/>
-              </w:rPr>
-              <w:t>担任</w:t>
-            </w:r>
-            <w:proofErr w:type="spellEnd"/>
+            <w:bookmarkStart w:id="6" w:name="_Toc212405056"/>
+            <w:r>
+              <w:rPr>
+                <w:rFonts w:hint="eastAsia"/>
+                <w:color w:val="000000" w:themeColor="text1"/>
+                <w:lang w:eastAsia="ja-JP"/>
+              </w:rPr>
+              <w:t>生徒</w:t>
+            </w:r>
           </w:p>
         </w:tc>
         <w:tc>
@@ -4740,14 +4690,18 @@
           <w:p>
             <w:pPr>
               <w:rPr>
-                <w:color w:val="000000" w:themeColor="text1"/>
+                <w:rFonts w:hint="eastAsia"/>
+                <w:color w:val="000000" w:themeColor="text1"/>
+                <w:lang w:eastAsia="ja-JP"/>
               </w:rPr>
             </w:pPr>
             <w:r>
               <w:rPr>
-                <w:color w:val="000000" w:themeColor="text1"/>
-              </w:rPr>
-              <w:t>teacher2B</w:t>
+                <w:rFonts w:hint="eastAsia"/>
+                <w:color w:val="000000" w:themeColor="text1"/>
+                <w:lang w:eastAsia="ja-JP"/>
+              </w:rPr>
+              <w:t>s3C01</w:t>
             </w:r>
           </w:p>
         </w:tc>
@@ -4758,7 +4712,9 @@
           <w:p>
             <w:pPr>
               <w:rPr>
-                <w:color w:val="000000" w:themeColor="text1"/>
+                <w:rFonts w:hint="eastAsia"/>
+                <w:color w:val="000000" w:themeColor="text1"/>
+                <w:lang w:eastAsia="ja-JP"/>
               </w:rPr>
             </w:pPr>
             <w:r>
@@ -4783,9 +4739,11 @@
             </w:pPr>
             <w:r>
               <w:rPr>
-                <w:color w:val="000000" w:themeColor="text1"/>
-              </w:rPr>
-              <w:t>クラス管理</w:t>
+                <w:rFonts w:hint="eastAsia"/>
+                <w:color w:val="000000" w:themeColor="text1"/>
+                <w:lang w:eastAsia="ja-JP"/>
+              </w:rPr>
+              <w:t>一般ユーザー</w:t>
             </w:r>
           </w:p>
         </w:tc>
@@ -4801,255 +4759,35 @@
             </w:pPr>
             <w:r>
               <w:rPr>
-                <w:color w:val="000000" w:themeColor="text1"/>
-              </w:rPr>
-              <w:t>2</w:t>
-            </w:r>
-            <w:r>
-              <w:rPr>
-                <w:color w:val="000000" w:themeColor="text1"/>
+                <w:rFonts w:hint="eastAsia"/>
+                <w:color w:val="000000" w:themeColor="text1"/>
+                <w:lang w:eastAsia="ja-JP"/>
+              </w:rPr>
+              <w:t>3</w:t>
+            </w:r>
+            <w:r>
+              <w:rPr>
+                <w:rFonts w:hint="eastAsia"/>
+                <w:color w:val="000000" w:themeColor="text1"/>
+                <w:lang w:eastAsia="ja-JP"/>
               </w:rPr>
               <w:t>年</w:t>
             </w:r>
             <w:r>
               <w:rPr>
-                <w:color w:val="000000" w:themeColor="text1"/>
-              </w:rPr>
-              <w:t>B</w:t>
-            </w:r>
-            <w:r>
-              <w:rPr>
-                <w:color w:val="000000" w:themeColor="text1"/>
-              </w:rPr>
-              <w:t>組担任</w:t>
-            </w:r>
-          </w:p>
-        </w:tc>
-      </w:tr>
-      <w:tr>
-        <w:tc>
-          <w:tcPr>
-            <w:tcW w:w="1728" w:type="dxa"/>
-          </w:tcPr>
-          <w:p>
-            <w:pPr>
-              <w:rPr>
-                <w:color w:val="000000" w:themeColor="text1"/>
-              </w:rPr>
-            </w:pPr>
-            <w:proofErr w:type="spellStart"/>
-            <w:r>
-              <w:rPr>
-                <w:color w:val="000000" w:themeColor="text1"/>
-              </w:rPr>
-              <w:t>生徒</w:t>
-            </w:r>
-            <w:proofErr w:type="spellEnd"/>
-          </w:p>
-        </w:tc>
-        <w:tc>
-          <w:tcPr>
-            <w:tcW w:w="1728" w:type="dxa"/>
-          </w:tcPr>
-          <w:p>
-            <w:pPr>
-              <w:rPr>
-                <w:color w:val="000000" w:themeColor="text1"/>
-              </w:rPr>
-            </w:pPr>
-            <w:r>
-              <w:rPr>
-                <w:color w:val="000000" w:themeColor="text1"/>
-              </w:rPr>
-              <w:t>student1A</w:t>
-            </w:r>
-          </w:p>
-        </w:tc>
-        <w:tc>
-          <w:tcPr>
-            <w:tcW w:w="1728" w:type="dxa"/>
-          </w:tcPr>
-          <w:p>
-            <w:pPr>
-              <w:rPr>
-                <w:color w:val="000000" w:themeColor="text1"/>
-              </w:rPr>
-            </w:pPr>
-            <w:r>
-              <w:rPr>
                 <w:rFonts w:hint="eastAsia"/>
                 <w:color w:val="000000" w:themeColor="text1"/>
                 <w:lang w:eastAsia="ja-JP"/>
               </w:rPr>
-              <w:t>1234</w:t>
-            </w:r>
-          </w:p>
-        </w:tc>
-        <w:tc>
-          <w:tcPr>
-            <w:tcW w:w="1728" w:type="dxa"/>
-          </w:tcPr>
-          <w:p>
-            <w:pPr>
-              <w:rPr>
-                <w:color w:val="000000" w:themeColor="text1"/>
-              </w:rPr>
-            </w:pPr>
-            <w:r>
-              <w:rPr>
-                <w:color w:val="000000" w:themeColor="text1"/>
-              </w:rPr>
-              <w:t>一般ユーザー</w:t>
-            </w:r>
-          </w:p>
-        </w:tc>
-        <w:tc>
-          <w:tcPr>
-            <w:tcW w:w="1728" w:type="dxa"/>
-          </w:tcPr>
-          <w:p>
-            <w:pPr>
-              <w:rPr>
-                <w:color w:val="000000" w:themeColor="text1"/>
-              </w:rPr>
-            </w:pPr>
-            <w:r>
-              <w:rPr>
-                <w:color w:val="000000" w:themeColor="text1"/>
-              </w:rPr>
-              <w:t>1</w:t>
-            </w:r>
-            <w:r>
-              <w:rPr>
-                <w:color w:val="000000" w:themeColor="text1"/>
-              </w:rPr>
-              <w:t>年</w:t>
-            </w:r>
-            <w:r>
-              <w:rPr>
-                <w:color w:val="000000" w:themeColor="text1"/>
-              </w:rPr>
-              <w:t>A</w:t>
-            </w:r>
-            <w:r>
-              <w:rPr>
-                <w:color w:val="000000" w:themeColor="text1"/>
-              </w:rPr>
-              <w:t>組所属</w:t>
-            </w:r>
-          </w:p>
-        </w:tc>
-      </w:tr>
-      <w:tr>
-        <w:tc>
-          <w:tcPr>
-            <w:tcW w:w="1728" w:type="dxa"/>
-          </w:tcPr>
-          <w:p>
-            <w:pPr>
-              <w:rPr>
-                <w:color w:val="000000" w:themeColor="text1"/>
-              </w:rPr>
-            </w:pPr>
-            <w:proofErr w:type="spellStart"/>
-            <w:r>
-              <w:rPr>
-                <w:color w:val="000000" w:themeColor="text1"/>
-              </w:rPr>
-              <w:t>生徒</w:t>
-            </w:r>
-            <w:proofErr w:type="spellEnd"/>
-          </w:p>
-        </w:tc>
-        <w:tc>
-          <w:tcPr>
-            <w:tcW w:w="1728" w:type="dxa"/>
-          </w:tcPr>
-          <w:p>
-            <w:pPr>
-              <w:rPr>
-                <w:color w:val="000000" w:themeColor="text1"/>
-              </w:rPr>
-            </w:pPr>
-            <w:r>
-              <w:rPr>
-                <w:color w:val="000000" w:themeColor="text1"/>
-              </w:rPr>
-              <w:t>student2B</w:t>
-            </w:r>
-          </w:p>
-        </w:tc>
-        <w:tc>
-          <w:tcPr>
-            <w:tcW w:w="1728" w:type="dxa"/>
-          </w:tcPr>
-          <w:p>
-            <w:pPr>
-              <w:rPr>
-                <w:color w:val="000000" w:themeColor="text1"/>
-              </w:rPr>
-            </w:pPr>
+              <w:t>C</w:t>
+            </w:r>
             <w:r>
               <w:rPr>
                 <w:rFonts w:hint="eastAsia"/>
                 <w:color w:val="000000" w:themeColor="text1"/>
                 <w:lang w:eastAsia="ja-JP"/>
               </w:rPr>
-              <w:t>1234</w:t>
-            </w:r>
-          </w:p>
-        </w:tc>
-        <w:tc>
-          <w:tcPr>
-            <w:tcW w:w="1728" w:type="dxa"/>
-          </w:tcPr>
-          <w:p>
-            <w:pPr>
-              <w:rPr>
-                <w:color w:val="000000" w:themeColor="text1"/>
-              </w:rPr>
-            </w:pPr>
-            <w:r>
-              <w:rPr>
-                <w:color w:val="000000" w:themeColor="text1"/>
-              </w:rPr>
-              <w:t>一般ユーザー</w:t>
-            </w:r>
-          </w:p>
-        </w:tc>
-        <w:tc>
-          <w:tcPr>
-            <w:tcW w:w="1728" w:type="dxa"/>
-          </w:tcPr>
-          <w:p>
-            <w:pPr>
-              <w:rPr>
-                <w:color w:val="000000" w:themeColor="text1"/>
-              </w:rPr>
-            </w:pPr>
-            <w:r>
-              <w:rPr>
-                <w:color w:val="000000" w:themeColor="text1"/>
-              </w:rPr>
-              <w:t>2</w:t>
-            </w:r>
-            <w:r>
-              <w:rPr>
-                <w:color w:val="000000" w:themeColor="text1"/>
-              </w:rPr>
-              <w:t>年</w:t>
-            </w:r>
-            <w:r>
-              <w:rPr>
-                <w:color w:val="000000" w:themeColor="text1"/>
-              </w:rPr>
-              <w:t>B</w:t>
-            </w:r>
-            <w:r>
-              <w:rPr>
-                <w:color w:val="000000" w:themeColor="text1"/>
-              </w:rPr>
-              <w:t>組所属</w:t>
+              <w:t>組生徒</w:t>
             </w:r>
           </w:p>
         </w:tc>
@@ -5062,7 +4800,6 @@
           <w:color w:val="000000" w:themeColor="text1"/>
         </w:rPr>
       </w:pPr>
-      <w:bookmarkStart w:id="6" w:name="_Toc212405056"/>
       <w:r>
         <w:rPr>
           <w:color w:val="000000" w:themeColor="text1"/>
@@ -5279,6 +5016,56 @@
     </w:sectPr>
   </w:body>
 </w:document>
+</file>
+
+<file path=word/endnotes.xml><?xml version="1.0" encoding="utf-8"?>
+<w:endnotes xmlns:wpc="http://schemas.microsoft.com/office/word/2010/wordprocessingCanvas" xmlns:cx="http://schemas.microsoft.com/office/drawing/2014/chartex" xmlns:cx1="http://schemas.microsoft.com/office/drawing/2015/9/8/chartex" xmlns:cx2="http://schemas.microsoft.com/office/drawing/2015/10/21/chartex" xmlns:cx3="http://schemas.microsoft.com/office/drawing/2016/5/9/chartex" xmlns:cx4="http://schemas.microsoft.com/office/drawing/2016/5/10/chartex" xmlns:cx5="http://schemas.microsoft.com/office/drawing/2016/5/11/chartex" xmlns:cx6="http://schemas.microsoft.com/office/drawing/2016/5/12/chartex" xmlns:cx7="http://schemas.microsoft.com/office/drawing/2016/5/13/chartex" xmlns:cx8="http://schemas.microsoft.com/office/drawing/2016/5/14/chartex" xmlns:mc="http://schemas.openxmlformats.org/markup-compatibility/2006" xmlns:aink="http://schemas.microsoft.com/office/drawing/2016/ink" xmlns:am3d="http://schemas.microsoft.com/office/drawing/2017/model3d" xmlns:o="urn:schemas-microsoft-com:office:office" xmlns:oel="http://schemas.microsoft.com/office/2019/extlst" xmlns:r="http://schemas.openxmlformats.org/officeDocument/2006/relationships" xmlns:m="http://schemas.openxmlformats.org/officeDocument/2006/math" xmlns:v="urn:schemas-microsoft-com:vml" xmlns:wp14="http://schemas.microsoft.com/office/word/2010/wordprocessingDrawing" xmlns:wp="http://schemas.openxmlformats.org/drawingml/2006/wordprocessingDrawing" xmlns:w10="urn:schemas-microsoft-com:office:word" xmlns:w="http://schemas.openxmlformats.org/wordprocessingml/2006/main" xmlns:w14="http://schemas.microsoft.com/office/word/2010/wordml" xmlns:w15="http://schemas.microsoft.com/office/word/2012/wordml" xmlns:w16cex="http://schemas.microsoft.com/office/word/2018/wordml/cex" xmlns:w16cid="http://schemas.microsoft.com/office/word/2016/wordml/cid" xmlns:w16="http://schemas.microsoft.com/office/word/2018/wordml" xmlns:w16du="http://schemas.microsoft.com/office/word/2023/wordml/word16du" xmlns:w16sdtdh="http://schemas.microsoft.com/office/word/2020/wordml/sdtdatahash" xmlns:w16sdtfl="http://schemas.microsoft.com/office/word/2024/wordml/sdtformatlock" xmlns:w16se="http://schemas.microsoft.com/office/word/2015/wordml/symex" xmlns:wpg="http://schemas.microsoft.com/office/word/2010/wordprocessingGroup" xmlns:wpi="http://schemas.microsoft.com/office/word/2010/wordprocessingInk" xmlns:wne="http://schemas.microsoft.com/office/word/2006/wordml" xmlns:wps="http://schemas.microsoft.com/office/word/2010/wordprocessingShape" mc:Ignorable="w14 w15 w16se w16cid w16 w16cex w16sdtdh w16sdtfl w16du wp14">
+  <w:endnote w:type="separator" w:id="-1">
+    <w:p>
+      <w:pPr>
+        <w:spacing w:after="0" w:line="240" w:lineRule="auto"/>
+      </w:pPr>
+      <w:r>
+        <w:separator/>
+      </w:r>
+    </w:p>
+  </w:endnote>
+  <w:endnote w:type="continuationSeparator" w:id="0">
+    <w:p>
+      <w:pPr>
+        <w:spacing w:after="0" w:line="240" w:lineRule="auto"/>
+      </w:pPr>
+      <w:r>
+        <w:continuationSeparator/>
+      </w:r>
+    </w:p>
+  </w:endnote>
+</w:endnotes>
+</file>
+
+<file path=word/footnotes.xml><?xml version="1.0" encoding="utf-8"?>
+<w:footnotes xmlns:wpc="http://schemas.microsoft.com/office/word/2010/wordprocessingCanvas" xmlns:cx="http://schemas.microsoft.com/office/drawing/2014/chartex" xmlns:cx1="http://schemas.microsoft.com/office/drawing/2015/9/8/chartex" xmlns:cx2="http://schemas.microsoft.com/office/drawing/2015/10/21/chartex" xmlns:cx3="http://schemas.microsoft.com/office/drawing/2016/5/9/chartex" xmlns:cx4="http://schemas.microsoft.com/office/drawing/2016/5/10/chartex" xmlns:cx5="http://schemas.microsoft.com/office/drawing/2016/5/11/chartex" xmlns:cx6="http://schemas.microsoft.com/office/drawing/2016/5/12/chartex" xmlns:cx7="http://schemas.microsoft.com/office/drawing/2016/5/13/chartex" xmlns:cx8="http://schemas.microsoft.com/office/drawing/2016/5/14/chartex" xmlns:mc="http://schemas.openxmlformats.org/markup-compatibility/2006" xmlns:aink="http://schemas.microsoft.com/office/drawing/2016/ink" xmlns:am3d="http://schemas.microsoft.com/office/drawing/2017/model3d" xmlns:o="urn:schemas-microsoft-com:office:office" xmlns:oel="http://schemas.microsoft.com/office/2019/extlst" xmlns:r="http://schemas.openxmlformats.org/officeDocument/2006/relationships" xmlns:m="http://schemas.openxmlformats.org/officeDocument/2006/math" xmlns:v="urn:schemas-microsoft-com:vml" xmlns:wp14="http://schemas.microsoft.com/office/word/2010/wordprocessingDrawing" xmlns:wp="http://schemas.openxmlformats.org/drawingml/2006/wordprocessingDrawing" xmlns:w10="urn:schemas-microsoft-com:office:word" xmlns:w="http://schemas.openxmlformats.org/wordprocessingml/2006/main" xmlns:w14="http://schemas.microsoft.com/office/word/2010/wordml" xmlns:w15="http://schemas.microsoft.com/office/word/2012/wordml" xmlns:w16cex="http://schemas.microsoft.com/office/word/2018/wordml/cex" xmlns:w16cid="http://schemas.microsoft.com/office/word/2016/wordml/cid" xmlns:w16="http://schemas.microsoft.com/office/word/2018/wordml" xmlns:w16du="http://schemas.microsoft.com/office/word/2023/wordml/word16du" xmlns:w16sdtdh="http://schemas.microsoft.com/office/word/2020/wordml/sdtdatahash" xmlns:w16sdtfl="http://schemas.microsoft.com/office/word/2024/wordml/sdtformatlock" xmlns:w16se="http://schemas.microsoft.com/office/word/2015/wordml/symex" xmlns:wpg="http://schemas.microsoft.com/office/word/2010/wordprocessingGroup" xmlns:wpi="http://schemas.microsoft.com/office/word/2010/wordprocessingInk" xmlns:wne="http://schemas.microsoft.com/office/word/2006/wordml" xmlns:wps="http://schemas.microsoft.com/office/word/2010/wordprocessingShape" mc:Ignorable="w14 w15 w16se w16cid w16 w16cex w16sdtdh w16sdtfl w16du wp14">
+  <w:footnote w:type="separator" w:id="-1">
+    <w:p>
+      <w:pPr>
+        <w:spacing w:after="0" w:line="240" w:lineRule="auto"/>
+      </w:pPr>
+      <w:r>
+        <w:separator/>
+      </w:r>
+    </w:p>
+  </w:footnote>
+  <w:footnote w:type="continuationSeparator" w:id="0">
+    <w:p>
+      <w:pPr>
+        <w:spacing w:after="0" w:line="240" w:lineRule="auto"/>
+      </w:pPr>
+      <w:r>
+        <w:continuationSeparator/>
+      </w:r>
+    </w:p>
+  </w:footnote>
+</w:footnotes>
 </file>
 
 <file path=word/numbering.xml><?xml version="1.0" encoding="utf-8"?>

</xml_diff>